<commit_message>
added few more points
</commit_message>
<xml_diff>
--- a/Configuration.docx
+++ b/Configuration.docx
@@ -12,6 +12,37 @@
           <w:lang w:val="en-US"/>
         </w:rPr>
       </w:pPr>
+      <w:bookmarkStart w:id="0" w:name="_GoBack"/>
+      <w:r>
+        <w:rPr>
+          <w:rFonts w:ascii="Courier New" w:hAnsi="Courier New" w:cs="Courier New"/>
+          <w:lang w:val="en-US"/>
+        </w:rPr>
+        <w:t>This is web service integration project. Please try this example after you have tried the basic camunda applications.</w:t>
+      </w:r>
+    </w:p>
+    <w:bookmarkEnd w:id="0"/>
+    <w:p>
+      <w:pPr>
+        <w:autoSpaceDE w:val="0"/>
+        <w:autoSpaceDN w:val="0"/>
+        <w:adjustRightInd w:val="0"/>
+        <w:rPr>
+          <w:rFonts w:ascii="Courier New" w:hAnsi="Courier New" w:cs="Courier New"/>
+          <w:lang w:val="en-US"/>
+        </w:rPr>
+      </w:pPr>
+    </w:p>
+    <w:p>
+      <w:pPr>
+        <w:autoSpaceDE w:val="0"/>
+        <w:autoSpaceDN w:val="0"/>
+        <w:adjustRightInd w:val="0"/>
+        <w:rPr>
+          <w:rFonts w:ascii="Courier New" w:hAnsi="Courier New" w:cs="Courier New"/>
+          <w:lang w:val="en-US"/>
+        </w:rPr>
+      </w:pPr>
       <w:r>
         <w:rPr>
           <w:rFonts w:ascii="Courier New" w:hAnsi="Courier New" w:cs="Courier New"/>
@@ -64,7 +95,21 @@
           <w:rFonts w:ascii="Courier New" w:hAnsi="Courier New" w:cs="Courier New"/>
           <w:lang w:val="en-US"/>
         </w:rPr>
-        <w:t xml:space="preserve">Got to Website : </w:t>
+        <w:t xml:space="preserve">Got to </w:t>
+      </w:r>
+      <w:r>
+        <w:rPr>
+          <w:rFonts w:ascii="Courier New" w:hAnsi="Courier New" w:cs="Courier New"/>
+          <w:lang w:val="en-US"/>
+        </w:rPr>
+        <w:t>Website:</w:t>
+      </w:r>
+      <w:r>
+        <w:rPr>
+          <w:rFonts w:ascii="Courier New" w:hAnsi="Courier New" w:cs="Courier New"/>
+          <w:lang w:val="en-US"/>
+        </w:rPr>
+        <w:t xml:space="preserve"> </w:t>
       </w:r>
     </w:p>
     <w:p>
@@ -98,6 +143,11 @@
     </w:p>
     <w:p>
       <w:pPr>
+        <w:pStyle w:val="ListParagraph"/>
+        <w:numPr>
+          <w:ilvl w:val="0"/>
+          <w:numId w:val="26"/>
+        </w:numPr>
         <w:autoSpaceDE w:val="0"/>
         <w:autoSpaceDN w:val="0"/>
         <w:adjustRightInd w:val="0"/>
@@ -178,8 +228,8 @@
         </w:rPr>
         <w:drawing>
           <wp:inline distT="0" distB="0" distL="0" distR="0" wp14:anchorId="229ECAF9" wp14:editId="09A4C79A">
-            <wp:extent cx="3930650" cy="2210991"/>
-            <wp:effectExtent l="0" t="0" r="0" b="0"/>
+            <wp:extent cx="4356100" cy="2450307"/>
+            <wp:effectExtent l="0" t="0" r="6350" b="7620"/>
             <wp:docPr id="1" name="Picture 1"/>
             <wp:cNvGraphicFramePr>
               <a:graphicFrameLocks xmlns:a="http://schemas.openxmlformats.org/drawingml/2006/main" noChangeAspect="1"/>
@@ -200,7 +250,7 @@
                   <pic:spPr>
                     <a:xfrm>
                       <a:off x="0" y="0"/>
-                      <a:ext cx="3935912" cy="2213951"/>
+                      <a:ext cx="4365595" cy="2455648"/>
                     </a:xfrm>
                     <a:prstGeom prst="rect">
                       <a:avLst/>
@@ -223,12 +273,437 @@
           <w:lang w:val="en-US"/>
         </w:rPr>
       </w:pPr>
+    </w:p>
+    <w:p>
+      <w:pPr>
+        <w:pStyle w:val="ListParagraph"/>
+        <w:numPr>
+          <w:ilvl w:val="0"/>
+          <w:numId w:val="26"/>
+        </w:numPr>
+        <w:autoSpaceDE w:val="0"/>
+        <w:autoSpaceDN w:val="0"/>
+        <w:adjustRightInd w:val="0"/>
+        <w:rPr>
+          <w:rFonts w:ascii="Courier New" w:hAnsi="Courier New" w:cs="Courier New"/>
+          <w:lang w:val="en-US"/>
+        </w:rPr>
+      </w:pPr>
       <w:r>
         <w:rPr>
           <w:rFonts w:ascii="Courier New" w:hAnsi="Courier New" w:cs="Courier New"/>
           <w:lang w:val="en-US"/>
         </w:rPr>
+        <w:t>For request body please use following JSON schema</w:t>
+      </w:r>
+    </w:p>
+    <w:p>
+      <w:pPr>
+        <w:autoSpaceDE w:val="0"/>
+        <w:autoSpaceDN w:val="0"/>
+        <w:adjustRightInd w:val="0"/>
+        <w:rPr>
+          <w:rFonts w:ascii="Courier New" w:hAnsi="Courier New" w:cs="Courier New"/>
+          <w:lang w:val="en-US"/>
+        </w:rPr>
+      </w:pPr>
+    </w:p>
+    <w:p>
+      <w:pPr>
+        <w:autoSpaceDE w:val="0"/>
+        <w:autoSpaceDN w:val="0"/>
+        <w:adjustRightInd w:val="0"/>
+        <w:rPr>
+          <w:rFonts w:ascii="Courier New" w:hAnsi="Courier New" w:cs="Courier New"/>
+        </w:rPr>
+      </w:pPr>
+      <w:r>
+        <w:rPr>
+          <w:rFonts w:ascii="Courier New" w:hAnsi="Courier New" w:cs="Courier New"/>
+        </w:rPr>
+        <w:t>{</w:t>
+      </w:r>
+    </w:p>
+    <w:p>
+      <w:pPr>
+        <w:autoSpaceDE w:val="0"/>
+        <w:autoSpaceDN w:val="0"/>
+        <w:adjustRightInd w:val="0"/>
+        <w:rPr>
+          <w:rFonts w:ascii="Courier New" w:hAnsi="Courier New" w:cs="Courier New"/>
+        </w:rPr>
+      </w:pPr>
+      <w:r>
+        <w:rPr>
+          <w:rFonts w:ascii="Courier New" w:hAnsi="Courier New" w:cs="Courier New"/>
+        </w:rPr>
+        <w:t xml:space="preserve">  "$schema": "http://json-schema.org/draft-04/schema#",</w:t>
+      </w:r>
+    </w:p>
+    <w:p>
+      <w:pPr>
+        <w:autoSpaceDE w:val="0"/>
+        <w:autoSpaceDN w:val="0"/>
+        <w:adjustRightInd w:val="0"/>
+        <w:rPr>
+          <w:rFonts w:ascii="Courier New" w:hAnsi="Courier New" w:cs="Courier New"/>
+          <w:lang w:val="en-US"/>
+        </w:rPr>
+      </w:pPr>
+      <w:r>
+        <w:rPr>
+          <w:rFonts w:ascii="Courier New" w:hAnsi="Courier New" w:cs="Courier New"/>
+        </w:rPr>
+        <w:t xml:space="preserve">  </w:t>
+      </w:r>
+      <w:r>
+        <w:rPr>
+          <w:rFonts w:ascii="Courier New" w:hAnsi="Courier New" w:cs="Courier New"/>
+          <w:lang w:val="en-US"/>
+        </w:rPr>
+        <w:t>"type": "object",</w:t>
+      </w:r>
+    </w:p>
+    <w:p>
+      <w:pPr>
+        <w:autoSpaceDE w:val="0"/>
+        <w:autoSpaceDN w:val="0"/>
+        <w:adjustRightInd w:val="0"/>
+        <w:rPr>
+          <w:rFonts w:ascii="Courier New" w:hAnsi="Courier New" w:cs="Courier New"/>
+          <w:lang w:val="en-US"/>
+        </w:rPr>
+      </w:pPr>
+      <w:r>
+        <w:rPr>
+          <w:rFonts w:ascii="Courier New" w:hAnsi="Courier New" w:cs="Courier New"/>
+          <w:lang w:val="en-US"/>
+        </w:rPr>
+        <w:t xml:space="preserve">  "properties": {</w:t>
+      </w:r>
+    </w:p>
+    <w:p>
+      <w:pPr>
+        <w:autoSpaceDE w:val="0"/>
+        <w:autoSpaceDN w:val="0"/>
+        <w:adjustRightInd w:val="0"/>
+        <w:rPr>
+          <w:rFonts w:ascii="Courier New" w:hAnsi="Courier New" w:cs="Courier New"/>
+          <w:lang w:val="en-US"/>
+        </w:rPr>
+      </w:pPr>
+      <w:r>
+        <w:rPr>
+          <w:rFonts w:ascii="Courier New" w:hAnsi="Courier New" w:cs="Courier New"/>
+          <w:lang w:val="en-US"/>
+        </w:rPr>
+        <w:t xml:space="preserve">    "path": {</w:t>
+      </w:r>
+    </w:p>
+    <w:p>
+      <w:pPr>
+        <w:autoSpaceDE w:val="0"/>
+        <w:autoSpaceDN w:val="0"/>
+        <w:adjustRightInd w:val="0"/>
+        <w:rPr>
+          <w:rFonts w:ascii="Courier New" w:hAnsi="Courier New" w:cs="Courier New"/>
+          <w:lang w:val="en-US"/>
+        </w:rPr>
+      </w:pPr>
+      <w:r>
+        <w:rPr>
+          <w:rFonts w:ascii="Courier New" w:hAnsi="Courier New" w:cs="Courier New"/>
+          <w:lang w:val="en-US"/>
+        </w:rPr>
+        <w:t xml:space="preserve">      "type": "string"</w:t>
+      </w:r>
+    </w:p>
+    <w:p>
+      <w:pPr>
+        <w:autoSpaceDE w:val="0"/>
+        <w:autoSpaceDN w:val="0"/>
+        <w:adjustRightInd w:val="0"/>
+        <w:rPr>
+          <w:rFonts w:ascii="Courier New" w:hAnsi="Courier New" w:cs="Courier New"/>
+          <w:lang w:val="en-US"/>
+        </w:rPr>
+      </w:pPr>
+      <w:r>
+        <w:rPr>
+          <w:rFonts w:ascii="Courier New" w:hAnsi="Courier New" w:cs="Courier New"/>
+          <w:lang w:val="en-US"/>
+        </w:rPr>
+        <w:t xml:space="preserve">    },</w:t>
+      </w:r>
+    </w:p>
+    <w:p>
+      <w:pPr>
+        <w:autoSpaceDE w:val="0"/>
+        <w:autoSpaceDN w:val="0"/>
+        <w:adjustRightInd w:val="0"/>
+        <w:rPr>
+          <w:rFonts w:ascii="Courier New" w:hAnsi="Courier New" w:cs="Courier New"/>
+          <w:lang w:val="en-US"/>
+        </w:rPr>
+      </w:pPr>
+      <w:r>
+        <w:rPr>
+          <w:rFonts w:ascii="Courier New" w:hAnsi="Courier New" w:cs="Courier New"/>
+          <w:lang w:val="en-US"/>
+        </w:rPr>
+        <w:t xml:space="preserve">    "file": {</w:t>
+      </w:r>
+    </w:p>
+    <w:p>
+      <w:pPr>
+        <w:autoSpaceDE w:val="0"/>
+        <w:autoSpaceDN w:val="0"/>
+        <w:adjustRightInd w:val="0"/>
+        <w:rPr>
+          <w:rFonts w:ascii="Courier New" w:hAnsi="Courier New" w:cs="Courier New"/>
+          <w:lang w:val="en-US"/>
+        </w:rPr>
+      </w:pPr>
+      <w:r>
+        <w:rPr>
+          <w:rFonts w:ascii="Courier New" w:hAnsi="Courier New" w:cs="Courier New"/>
+          <w:lang w:val="en-US"/>
+        </w:rPr>
+        <w:t xml:space="preserve">      "type": "string"</w:t>
+      </w:r>
+    </w:p>
+    <w:p>
+      <w:pPr>
+        <w:autoSpaceDE w:val="0"/>
+        <w:autoSpaceDN w:val="0"/>
+        <w:adjustRightInd w:val="0"/>
+        <w:rPr>
+          <w:rFonts w:ascii="Courier New" w:hAnsi="Courier New" w:cs="Courier New"/>
+          <w:lang w:val="en-US"/>
+        </w:rPr>
+      </w:pPr>
+      <w:r>
+        <w:rPr>
+          <w:rFonts w:ascii="Courier New" w:hAnsi="Courier New" w:cs="Courier New"/>
+          <w:lang w:val="en-US"/>
+        </w:rPr>
+        <w:t xml:space="preserve">    },</w:t>
+      </w:r>
+    </w:p>
+    <w:p>
+      <w:pPr>
+        <w:autoSpaceDE w:val="0"/>
+        <w:autoSpaceDN w:val="0"/>
+        <w:adjustRightInd w:val="0"/>
+        <w:rPr>
+          <w:rFonts w:ascii="Courier New" w:hAnsi="Courier New" w:cs="Courier New"/>
+          <w:lang w:val="en-US"/>
+        </w:rPr>
+      </w:pPr>
+      <w:r>
+        <w:rPr>
+          <w:rFonts w:ascii="Courier New" w:hAnsi="Courier New" w:cs="Courier New"/>
+          <w:lang w:val="en-US"/>
+        </w:rPr>
+        <w:t xml:space="preserve">    "content": {</w:t>
+      </w:r>
+    </w:p>
+    <w:p>
+      <w:pPr>
+        <w:autoSpaceDE w:val="0"/>
+        <w:autoSpaceDN w:val="0"/>
+        <w:adjustRightInd w:val="0"/>
+        <w:rPr>
+          <w:rFonts w:ascii="Courier New" w:hAnsi="Courier New" w:cs="Courier New"/>
+          <w:lang w:val="en-US"/>
+        </w:rPr>
+      </w:pPr>
+      <w:r>
+        <w:rPr>
+          <w:rFonts w:ascii="Courier New" w:hAnsi="Courier New" w:cs="Courier New"/>
+          <w:lang w:val="en-US"/>
+        </w:rPr>
+        <w:t xml:space="preserve">      "type": "string"</w:t>
+      </w:r>
+    </w:p>
+    <w:p>
+      <w:pPr>
+        <w:autoSpaceDE w:val="0"/>
+        <w:autoSpaceDN w:val="0"/>
+        <w:adjustRightInd w:val="0"/>
+        <w:rPr>
+          <w:rFonts w:ascii="Courier New" w:hAnsi="Courier New" w:cs="Courier New"/>
+          <w:lang w:val="en-US"/>
+        </w:rPr>
+      </w:pPr>
+      <w:r>
+        <w:rPr>
+          <w:rFonts w:ascii="Courier New" w:hAnsi="Courier New" w:cs="Courier New"/>
+          <w:lang w:val="en-US"/>
+        </w:rPr>
+        <w:t xml:space="preserve">    }</w:t>
+      </w:r>
+    </w:p>
+    <w:p>
+      <w:pPr>
+        <w:autoSpaceDE w:val="0"/>
+        <w:autoSpaceDN w:val="0"/>
+        <w:adjustRightInd w:val="0"/>
+        <w:rPr>
+          <w:rFonts w:ascii="Courier New" w:hAnsi="Courier New" w:cs="Courier New"/>
+          <w:lang w:val="en-US"/>
+        </w:rPr>
+      </w:pPr>
+      <w:r>
+        <w:rPr>
+          <w:rFonts w:ascii="Courier New" w:hAnsi="Courier New" w:cs="Courier New"/>
+          <w:lang w:val="en-US"/>
+        </w:rPr>
+        <w:t xml:space="preserve">  },</w:t>
+      </w:r>
+    </w:p>
+    <w:p>
+      <w:pPr>
+        <w:autoSpaceDE w:val="0"/>
+        <w:autoSpaceDN w:val="0"/>
+        <w:adjustRightInd w:val="0"/>
+        <w:rPr>
+          <w:rFonts w:ascii="Courier New" w:hAnsi="Courier New" w:cs="Courier New"/>
+          <w:lang w:val="en-US"/>
+        </w:rPr>
+      </w:pPr>
+      <w:r>
+        <w:rPr>
+          <w:rFonts w:ascii="Courier New" w:hAnsi="Courier New" w:cs="Courier New"/>
+          <w:lang w:val="en-US"/>
+        </w:rPr>
+        <w:t xml:space="preserve">  "required": [</w:t>
+      </w:r>
+    </w:p>
+    <w:p>
+      <w:pPr>
+        <w:autoSpaceDE w:val="0"/>
+        <w:autoSpaceDN w:val="0"/>
+        <w:adjustRightInd w:val="0"/>
+        <w:rPr>
+          <w:rFonts w:ascii="Courier New" w:hAnsi="Courier New" w:cs="Courier New"/>
+          <w:lang w:val="en-US"/>
+        </w:rPr>
+      </w:pPr>
+      <w:r>
+        <w:rPr>
+          <w:rFonts w:ascii="Courier New" w:hAnsi="Courier New" w:cs="Courier New"/>
+          <w:lang w:val="en-US"/>
+        </w:rPr>
+        <w:t xml:space="preserve">    "path",</w:t>
+      </w:r>
+    </w:p>
+    <w:p>
+      <w:pPr>
+        <w:autoSpaceDE w:val="0"/>
+        <w:autoSpaceDN w:val="0"/>
+        <w:adjustRightInd w:val="0"/>
+        <w:rPr>
+          <w:rFonts w:ascii="Courier New" w:hAnsi="Courier New" w:cs="Courier New"/>
+          <w:lang w:val="en-US"/>
+        </w:rPr>
+      </w:pPr>
+      <w:r>
+        <w:rPr>
+          <w:rFonts w:ascii="Courier New" w:hAnsi="Courier New" w:cs="Courier New"/>
+          <w:lang w:val="en-US"/>
+        </w:rPr>
+        <w:t xml:space="preserve">    "file",</w:t>
+      </w:r>
+    </w:p>
+    <w:p>
+      <w:pPr>
+        <w:autoSpaceDE w:val="0"/>
+        <w:autoSpaceDN w:val="0"/>
+        <w:adjustRightInd w:val="0"/>
+        <w:rPr>
+          <w:rFonts w:ascii="Courier New" w:hAnsi="Courier New" w:cs="Courier New"/>
+          <w:lang w:val="en-US"/>
+        </w:rPr>
+      </w:pPr>
+      <w:r>
+        <w:rPr>
+          <w:rFonts w:ascii="Courier New" w:hAnsi="Courier New" w:cs="Courier New"/>
+          <w:lang w:val="en-US"/>
+        </w:rPr>
+        <w:t xml:space="preserve">    "content"</w:t>
+      </w:r>
+    </w:p>
+    <w:p>
+      <w:pPr>
+        <w:autoSpaceDE w:val="0"/>
+        <w:autoSpaceDN w:val="0"/>
+        <w:adjustRightInd w:val="0"/>
+        <w:rPr>
+          <w:rFonts w:ascii="Courier New" w:hAnsi="Courier New" w:cs="Courier New"/>
+          <w:lang w:val="en-US"/>
+        </w:rPr>
+      </w:pPr>
+      <w:r>
+        <w:rPr>
+          <w:rFonts w:ascii="Courier New" w:hAnsi="Courier New" w:cs="Courier New"/>
+          <w:lang w:val="en-US"/>
+        </w:rPr>
+        <w:t xml:space="preserve">  ]</w:t>
+      </w:r>
+    </w:p>
+    <w:p>
+      <w:pPr>
+        <w:autoSpaceDE w:val="0"/>
+        <w:autoSpaceDN w:val="0"/>
+        <w:adjustRightInd w:val="0"/>
+        <w:rPr>
+          <w:rFonts w:ascii="Courier New" w:hAnsi="Courier New" w:cs="Courier New"/>
+          <w:lang w:val="en-US"/>
+        </w:rPr>
+      </w:pPr>
+      <w:r>
+        <w:rPr>
+          <w:rFonts w:ascii="Courier New" w:hAnsi="Courier New" w:cs="Courier New"/>
+          <w:lang w:val="en-US"/>
+        </w:rPr>
+        <w:t>}</w:t>
+      </w:r>
+    </w:p>
+    <w:p>
+      <w:pPr>
+        <w:autoSpaceDE w:val="0"/>
+        <w:autoSpaceDN w:val="0"/>
+        <w:adjustRightInd w:val="0"/>
+        <w:rPr>
+          <w:rFonts w:ascii="Courier New" w:hAnsi="Courier New" w:cs="Courier New"/>
+          <w:lang w:val="en-US"/>
+        </w:rPr>
+      </w:pPr>
+      <w:r>
+        <w:rPr>
+          <w:rFonts w:ascii="Courier New" w:hAnsi="Courier New" w:cs="Courier New"/>
+          <w:lang w:val="en-US"/>
+        </w:rPr>
         <w:t xml:space="preserve"> </w:t>
+      </w:r>
+    </w:p>
+    <w:p>
+      <w:pPr>
+        <w:autoSpaceDE w:val="0"/>
+        <w:autoSpaceDN w:val="0"/>
+        <w:adjustRightInd w:val="0"/>
+        <w:rPr>
+          <w:rFonts w:ascii="Courier New" w:hAnsi="Courier New" w:cs="Courier New"/>
+          <w:lang w:val="en-US"/>
+        </w:rPr>
+      </w:pPr>
+      <w:r>
+        <w:rPr>
+          <w:rFonts w:ascii="Courier New" w:hAnsi="Courier New" w:cs="Courier New"/>
+          <w:lang w:val="en-US"/>
+        </w:rPr>
+        <w:t>3)</w:t>
       </w:r>
     </w:p>
     <w:p>
@@ -266,8 +741,8 @@
         </w:rPr>
         <w:drawing>
           <wp:inline distT="0" distB="0" distL="0" distR="0" wp14:anchorId="3F38B670" wp14:editId="25DE97D7">
-            <wp:extent cx="3949700" cy="2221706"/>
-            <wp:effectExtent l="0" t="0" r="0" b="7620"/>
+            <wp:extent cx="4711700" cy="2650331"/>
+            <wp:effectExtent l="0" t="0" r="0" b="0"/>
             <wp:docPr id="2" name="Picture 2"/>
             <wp:cNvGraphicFramePr>
               <a:graphicFrameLocks xmlns:a="http://schemas.openxmlformats.org/drawingml/2006/main" noChangeAspect="1"/>
@@ -288,7 +763,7 @@
                   <pic:spPr>
                     <a:xfrm>
                       <a:off x="0" y="0"/>
-                      <a:ext cx="3956902" cy="2225757"/>
+                      <a:ext cx="4723702" cy="2657082"/>
                     </a:xfrm>
                     <a:prstGeom prst="rect">
                       <a:avLst/>
@@ -340,27 +815,46 @@
           <w:lang w:val="en-US"/>
         </w:rPr>
       </w:pPr>
-    </w:p>
-    <w:p>
-      <w:pPr>
-        <w:autoSpaceDE w:val="0"/>
-        <w:autoSpaceDN w:val="0"/>
-        <w:adjustRightInd w:val="0"/>
-        <w:rPr>
-          <w:rFonts w:ascii="Courier New" w:hAnsi="Courier New" w:cs="Courier New"/>
-          <w:lang w:val="en-US"/>
-        </w:rPr>
-      </w:pPr>
       <w:r>
         <w:rPr>
+          <w:rFonts w:ascii="Courier New" w:hAnsi="Courier New" w:cs="Courier New"/>
+          <w:lang w:val="en-US"/>
+        </w:rPr>
+        <w:t>4)</w:t>
+      </w:r>
+    </w:p>
+    <w:p>
+      <w:pPr>
+        <w:autoSpaceDE w:val="0"/>
+        <w:autoSpaceDN w:val="0"/>
+        <w:adjustRightInd w:val="0"/>
+        <w:rPr>
+          <w:rFonts w:ascii="Courier New" w:hAnsi="Courier New" w:cs="Courier New"/>
+          <w:lang w:val="en-US"/>
+        </w:rPr>
+      </w:pPr>
+    </w:p>
+    <w:p>
+      <w:pPr>
+        <w:autoSpaceDE w:val="0"/>
+        <w:autoSpaceDN w:val="0"/>
+        <w:adjustRightInd w:val="0"/>
+        <w:rPr>
+          <w:rFonts w:ascii="Courier New" w:hAnsi="Courier New" w:cs="Courier New"/>
+          <w:lang w:val="en-US"/>
+        </w:rPr>
+      </w:pPr>
+      <w:r>
+        <w:rPr>
+          <w:rFonts w:ascii="Courier New" w:hAnsi="Courier New" w:cs="Courier New"/>
           <w:noProof/>
           <w:lang w:eastAsia="de-CH"/>
         </w:rPr>
         <w:drawing>
-          <wp:inline distT="0" distB="0" distL="0" distR="0" wp14:anchorId="40C0F825" wp14:editId="044D6E97">
-            <wp:extent cx="3898900" cy="2193131"/>
+          <wp:inline distT="0" distB="0" distL="0" distR="0">
+            <wp:extent cx="5156200" cy="3302000"/>
             <wp:effectExtent l="0" t="0" r="6350" b="0"/>
-            <wp:docPr id="3" name="Picture 3"/>
+            <wp:docPr id="5" name="Picture 5"/>
             <wp:cNvGraphicFramePr>
               <a:graphicFrameLocks xmlns:a="http://schemas.openxmlformats.org/drawingml/2006/main" noChangeAspect="1"/>
             </wp:cNvGraphicFramePr>
@@ -368,23 +862,36 @@
               <a:graphicData uri="http://schemas.openxmlformats.org/drawingml/2006/picture">
                 <pic:pic xmlns:pic="http://schemas.openxmlformats.org/drawingml/2006/picture">
                   <pic:nvPicPr>
-                    <pic:cNvPr id="1" name=""/>
-                    <pic:cNvPicPr/>
+                    <pic:cNvPr id="0" name="Picture 1"/>
+                    <pic:cNvPicPr>
+                      <a:picLocks noChangeAspect="1" noChangeArrowheads="1"/>
+                    </pic:cNvPicPr>
                   </pic:nvPicPr>
                   <pic:blipFill>
-                    <a:blip r:embed="rId11"/>
+                    <a:blip r:embed="rId11">
+                      <a:extLst>
+                        <a:ext uri="{28A0092B-C50C-407E-A947-70E740481C1C}">
+                          <a14:useLocalDpi xmlns:a14="http://schemas.microsoft.com/office/drawing/2010/main" val="0"/>
+                        </a:ext>
+                      </a:extLst>
+                    </a:blip>
+                    <a:srcRect/>
                     <a:stretch>
                       <a:fillRect/>
                     </a:stretch>
                   </pic:blipFill>
-                  <pic:spPr>
+                  <pic:spPr bwMode="auto">
                     <a:xfrm>
                       <a:off x="0" y="0"/>
-                      <a:ext cx="3911465" cy="2200199"/>
+                      <a:ext cx="5156200" cy="3302000"/>
                     </a:xfrm>
                     <a:prstGeom prst="rect">
                       <a:avLst/>
                     </a:prstGeom>
+                    <a:noFill/>
+                    <a:ln>
+                      <a:noFill/>
+                    </a:ln>
                   </pic:spPr>
                 </pic:pic>
               </a:graphicData>
@@ -414,35 +921,13 @@
           <w:lang w:val="en-US"/>
         </w:rPr>
       </w:pPr>
-    </w:p>
-    <w:p>
-      <w:pPr>
-        <w:autoSpaceDE w:val="0"/>
-        <w:autoSpaceDN w:val="0"/>
-        <w:adjustRightInd w:val="0"/>
-        <w:rPr>
-          <w:rFonts w:ascii="Courier New" w:hAnsi="Courier New" w:cs="Courier New"/>
-          <w:lang w:val="en-US"/>
-        </w:rPr>
-      </w:pPr>
       <w:r>
         <w:rPr>
           <w:rFonts w:ascii="Courier New" w:hAnsi="Courier New" w:cs="Courier New"/>
           <w:lang w:val="en-US"/>
         </w:rPr>
-        <w:t>Once you save the flow you get the URL from the request object. Copy that URL and paste it in the URL section of connector of your service in dropbox bpmn diagram file.</w:t>
+        <w:t xml:space="preserve">5) </w:t>
       </w:r>
-    </w:p>
-    <w:p>
-      <w:pPr>
-        <w:autoSpaceDE w:val="0"/>
-        <w:autoSpaceDN w:val="0"/>
-        <w:adjustRightInd w:val="0"/>
-        <w:rPr>
-          <w:rFonts w:ascii="Courier New" w:hAnsi="Courier New" w:cs="Courier New"/>
-          <w:lang w:val="en-US"/>
-        </w:rPr>
-      </w:pPr>
     </w:p>
     <w:p>
       <w:pPr>
@@ -460,10 +945,10 @@
           <w:lang w:eastAsia="de-CH"/>
         </w:rPr>
         <w:drawing>
-          <wp:inline distT="0" distB="0" distL="0" distR="0" wp14:anchorId="27C1C492" wp14:editId="1CD7DB17">
-            <wp:extent cx="6748357" cy="3795951"/>
-            <wp:effectExtent l="0" t="0" r="0" b="0"/>
-            <wp:docPr id="4" name="Picture 4"/>
+          <wp:inline distT="0" distB="0" distL="0" distR="0" wp14:anchorId="40C0F825" wp14:editId="044D6E97">
+            <wp:extent cx="5175250" cy="2911078"/>
+            <wp:effectExtent l="0" t="0" r="6350" b="3810"/>
+            <wp:docPr id="3" name="Picture 3"/>
             <wp:cNvGraphicFramePr>
               <a:graphicFrameLocks xmlns:a="http://schemas.openxmlformats.org/drawingml/2006/main" noChangeAspect="1"/>
             </wp:cNvGraphicFramePr>
@@ -483,7 +968,7 @@
                   <pic:spPr>
                     <a:xfrm>
                       <a:off x="0" y="0"/>
-                      <a:ext cx="6753488" cy="3798837"/>
+                      <a:ext cx="5201471" cy="2925827"/>
                     </a:xfrm>
                     <a:prstGeom prst="rect">
                       <a:avLst/>
@@ -522,10 +1007,362 @@
           <w:rFonts w:ascii="Courier New" w:hAnsi="Courier New" w:cs="Courier New"/>
           <w:lang w:val="en-US"/>
         </w:rPr>
+        <w:t xml:space="preserve">6) </w:t>
+      </w:r>
+    </w:p>
+    <w:p>
+      <w:pPr>
+        <w:autoSpaceDE w:val="0"/>
+        <w:autoSpaceDN w:val="0"/>
+        <w:adjustRightInd w:val="0"/>
+        <w:rPr>
+          <w:rFonts w:ascii="Courier New" w:hAnsi="Courier New" w:cs="Courier New"/>
+          <w:lang w:val="en-US"/>
+        </w:rPr>
+      </w:pPr>
+      <w:r>
+        <w:rPr>
+          <w:rFonts w:ascii="Courier New" w:hAnsi="Courier New" w:cs="Courier New"/>
+          <w:lang w:val="en-US"/>
+        </w:rPr>
+        <w:t xml:space="preserve">Once you save the flow you get the URL from the request object. </w:t>
+      </w:r>
+    </w:p>
+    <w:p>
+      <w:pPr>
+        <w:autoSpaceDE w:val="0"/>
+        <w:autoSpaceDN w:val="0"/>
+        <w:adjustRightInd w:val="0"/>
+        <w:rPr>
+          <w:rFonts w:ascii="Courier New" w:hAnsi="Courier New" w:cs="Courier New"/>
+          <w:lang w:val="en-US"/>
+        </w:rPr>
+      </w:pPr>
+      <w:r>
+        <w:rPr>
+          <w:rFonts w:ascii="Courier New" w:hAnsi="Courier New" w:cs="Courier New"/>
+          <w:lang w:val="en-US"/>
+        </w:rPr>
+        <w:t xml:space="preserve">Copy that URL and paste it in the URL section of connector of your service in </w:t>
+      </w:r>
+      <w:r>
+        <w:rPr>
+          <w:rFonts w:ascii="Courier New" w:hAnsi="Courier New" w:cs="Courier New"/>
+          <w:lang w:val="en-US"/>
+        </w:rPr>
+        <w:t>drop box</w:t>
+      </w:r>
+      <w:r>
+        <w:rPr>
+          <w:rFonts w:ascii="Courier New" w:hAnsi="Courier New" w:cs="Courier New"/>
+          <w:lang w:val="en-US"/>
+        </w:rPr>
+        <w:t xml:space="preserve"> bpmn diagram file.</w:t>
+      </w:r>
+    </w:p>
+    <w:p>
+      <w:pPr>
+        <w:autoSpaceDE w:val="0"/>
+        <w:autoSpaceDN w:val="0"/>
+        <w:adjustRightInd w:val="0"/>
+        <w:rPr>
+          <w:rFonts w:ascii="Courier New" w:hAnsi="Courier New" w:cs="Courier New"/>
+          <w:lang w:val="en-US"/>
+        </w:rPr>
+      </w:pPr>
+    </w:p>
+    <w:p>
+      <w:pPr>
+        <w:autoSpaceDE w:val="0"/>
+        <w:autoSpaceDN w:val="0"/>
+        <w:adjustRightInd w:val="0"/>
+        <w:rPr>
+          <w:rFonts w:ascii="Courier New" w:hAnsi="Courier New" w:cs="Courier New"/>
+          <w:lang w:val="en-US"/>
+        </w:rPr>
+      </w:pPr>
+      <w:r>
+        <w:rPr>
+          <w:noProof/>
+          <w:lang w:eastAsia="de-CH"/>
+        </w:rPr>
+        <w:drawing>
+          <wp:anchor distT="0" distB="0" distL="114300" distR="114300" simplePos="0" relativeHeight="251658240" behindDoc="0" locked="0" layoutInCell="1" allowOverlap="1">
+            <wp:simplePos x="0" y="0"/>
+            <wp:positionH relativeFrom="column">
+              <wp:align>left</wp:align>
+            </wp:positionH>
+            <wp:positionV relativeFrom="paragraph">
+              <wp:align>top</wp:align>
+            </wp:positionV>
+            <wp:extent cx="6748357" cy="3795951"/>
+            <wp:effectExtent l="0" t="0" r="0" b="0"/>
+            <wp:wrapSquare wrapText="bothSides"/>
+            <wp:docPr id="4" name="Picture 4"/>
+            <wp:cNvGraphicFramePr>
+              <a:graphicFrameLocks xmlns:a="http://schemas.openxmlformats.org/drawingml/2006/main" noChangeAspect="1"/>
+            </wp:cNvGraphicFramePr>
+            <a:graphic xmlns:a="http://schemas.openxmlformats.org/drawingml/2006/main">
+              <a:graphicData uri="http://schemas.openxmlformats.org/drawingml/2006/picture">
+                <pic:pic xmlns:pic="http://schemas.openxmlformats.org/drawingml/2006/picture">
+                  <pic:nvPicPr>
+                    <pic:cNvPr id="1" name=""/>
+                    <pic:cNvPicPr/>
+                  </pic:nvPicPr>
+                  <pic:blipFill>
+                    <a:blip r:embed="rId13" cstate="print">
+                      <a:extLst>
+                        <a:ext uri="{28A0092B-C50C-407E-A947-70E740481C1C}">
+                          <a14:useLocalDpi xmlns:a14="http://schemas.microsoft.com/office/drawing/2010/main" val="0"/>
+                        </a:ext>
+                      </a:extLst>
+                    </a:blip>
+                    <a:stretch>
+                      <a:fillRect/>
+                    </a:stretch>
+                  </pic:blipFill>
+                  <pic:spPr>
+                    <a:xfrm>
+                      <a:off x="0" y="0"/>
+                      <a:ext cx="6748357" cy="3795951"/>
+                    </a:xfrm>
+                    <a:prstGeom prst="rect">
+                      <a:avLst/>
+                    </a:prstGeom>
+                  </pic:spPr>
+                </pic:pic>
+              </a:graphicData>
+            </a:graphic>
+          </wp:anchor>
+        </w:drawing>
+      </w:r>
+    </w:p>
+    <w:p>
+      <w:pPr>
+        <w:rPr>
+          <w:rFonts w:ascii="Courier New" w:hAnsi="Courier New" w:cs="Courier New"/>
+          <w:lang w:val="en-US"/>
+        </w:rPr>
+      </w:pPr>
+    </w:p>
+    <w:p>
+      <w:pPr>
+        <w:rPr>
+          <w:rFonts w:ascii="Courier New" w:hAnsi="Courier New" w:cs="Courier New"/>
+          <w:lang w:val="en-US"/>
+        </w:rPr>
+      </w:pPr>
+    </w:p>
+    <w:p>
+      <w:pPr>
+        <w:rPr>
+          <w:rFonts w:ascii="Courier New" w:hAnsi="Courier New" w:cs="Courier New"/>
+          <w:lang w:val="en-US"/>
+        </w:rPr>
+      </w:pPr>
+    </w:p>
+    <w:p>
+      <w:pPr>
+        <w:rPr>
+          <w:rFonts w:ascii="Courier New" w:hAnsi="Courier New" w:cs="Courier New"/>
+          <w:lang w:val="en-US"/>
+        </w:rPr>
+      </w:pPr>
+    </w:p>
+    <w:p>
+      <w:pPr>
+        <w:rPr>
+          <w:rFonts w:ascii="Courier New" w:hAnsi="Courier New" w:cs="Courier New"/>
+          <w:lang w:val="en-US"/>
+        </w:rPr>
+      </w:pPr>
+    </w:p>
+    <w:p>
+      <w:pPr>
+        <w:rPr>
+          <w:rFonts w:ascii="Courier New" w:hAnsi="Courier New" w:cs="Courier New"/>
+          <w:lang w:val="en-US"/>
+        </w:rPr>
+      </w:pPr>
+    </w:p>
+    <w:p>
+      <w:pPr>
+        <w:rPr>
+          <w:rFonts w:ascii="Courier New" w:hAnsi="Courier New" w:cs="Courier New"/>
+          <w:lang w:val="en-US"/>
+        </w:rPr>
+      </w:pPr>
+    </w:p>
+    <w:p>
+      <w:pPr>
+        <w:rPr>
+          <w:rFonts w:ascii="Courier New" w:hAnsi="Courier New" w:cs="Courier New"/>
+          <w:lang w:val="en-US"/>
+        </w:rPr>
+      </w:pPr>
+    </w:p>
+    <w:p>
+      <w:pPr>
+        <w:rPr>
+          <w:rFonts w:ascii="Courier New" w:hAnsi="Courier New" w:cs="Courier New"/>
+          <w:lang w:val="en-US"/>
+        </w:rPr>
+      </w:pPr>
+    </w:p>
+    <w:p>
+      <w:pPr>
+        <w:rPr>
+          <w:rFonts w:ascii="Courier New" w:hAnsi="Courier New" w:cs="Courier New"/>
+          <w:lang w:val="en-US"/>
+        </w:rPr>
+      </w:pPr>
+    </w:p>
+    <w:p>
+      <w:pPr>
+        <w:rPr>
+          <w:rFonts w:ascii="Courier New" w:hAnsi="Courier New" w:cs="Courier New"/>
+          <w:lang w:val="en-US"/>
+        </w:rPr>
+      </w:pPr>
+    </w:p>
+    <w:p>
+      <w:pPr>
+        <w:rPr>
+          <w:rFonts w:ascii="Courier New" w:hAnsi="Courier New" w:cs="Courier New"/>
+          <w:lang w:val="en-US"/>
+        </w:rPr>
+      </w:pPr>
+    </w:p>
+    <w:p>
+      <w:pPr>
+        <w:rPr>
+          <w:rFonts w:ascii="Courier New" w:hAnsi="Courier New" w:cs="Courier New"/>
+          <w:lang w:val="en-US"/>
+        </w:rPr>
+      </w:pPr>
+    </w:p>
+    <w:p>
+      <w:pPr>
+        <w:rPr>
+          <w:rFonts w:ascii="Courier New" w:hAnsi="Courier New" w:cs="Courier New"/>
+          <w:lang w:val="en-US"/>
+        </w:rPr>
+      </w:pPr>
+    </w:p>
+    <w:p>
+      <w:pPr>
+        <w:rPr>
+          <w:rFonts w:ascii="Courier New" w:hAnsi="Courier New" w:cs="Courier New"/>
+          <w:lang w:val="en-US"/>
+        </w:rPr>
+      </w:pPr>
+    </w:p>
+    <w:p>
+      <w:pPr>
+        <w:rPr>
+          <w:rFonts w:ascii="Courier New" w:hAnsi="Courier New" w:cs="Courier New"/>
+          <w:lang w:val="en-US"/>
+        </w:rPr>
+      </w:pPr>
+    </w:p>
+    <w:p>
+      <w:pPr>
+        <w:rPr>
+          <w:rFonts w:ascii="Courier New" w:hAnsi="Courier New" w:cs="Courier New"/>
+          <w:lang w:val="en-US"/>
+        </w:rPr>
+      </w:pPr>
+    </w:p>
+    <w:p>
+      <w:pPr>
+        <w:rPr>
+          <w:rFonts w:ascii="Courier New" w:hAnsi="Courier New" w:cs="Courier New"/>
+          <w:lang w:val="en-US"/>
+        </w:rPr>
+      </w:pPr>
+    </w:p>
+    <w:p>
+      <w:pPr>
+        <w:rPr>
+          <w:rFonts w:ascii="Courier New" w:hAnsi="Courier New" w:cs="Courier New"/>
+          <w:lang w:val="en-US"/>
+        </w:rPr>
+      </w:pPr>
+    </w:p>
+    <w:p>
+      <w:pPr>
+        <w:rPr>
+          <w:rFonts w:ascii="Courier New" w:hAnsi="Courier New" w:cs="Courier New"/>
+          <w:lang w:val="en-US"/>
+        </w:rPr>
+      </w:pPr>
+    </w:p>
+    <w:p>
+      <w:pPr>
+        <w:rPr>
+          <w:rFonts w:ascii="Courier New" w:hAnsi="Courier New" w:cs="Courier New"/>
+          <w:lang w:val="en-US"/>
+        </w:rPr>
+      </w:pPr>
+    </w:p>
+    <w:p>
+      <w:pPr>
+        <w:autoSpaceDE w:val="0"/>
+        <w:autoSpaceDN w:val="0"/>
+        <w:adjustRightInd w:val="0"/>
+        <w:rPr>
+          <w:rFonts w:ascii="Courier New" w:hAnsi="Courier New" w:cs="Courier New"/>
+          <w:lang w:val="en-US"/>
+        </w:rPr>
+      </w:pPr>
+    </w:p>
+    <w:p>
+      <w:pPr>
+        <w:autoSpaceDE w:val="0"/>
+        <w:autoSpaceDN w:val="0"/>
+        <w:adjustRightInd w:val="0"/>
+        <w:jc w:val="right"/>
+        <w:rPr>
+          <w:rFonts w:ascii="Courier New" w:hAnsi="Courier New" w:cs="Courier New"/>
+          <w:lang w:val="en-US"/>
+        </w:rPr>
+      </w:pPr>
+      <w:r>
+        <w:rPr>
+          <w:rFonts w:ascii="Courier New" w:hAnsi="Courier New" w:cs="Courier New"/>
+          <w:lang w:val="en-US"/>
+        </w:rPr>
+        <w:br w:type="textWrapping" w:clear="all"/>
+      </w:r>
+    </w:p>
+    <w:p>
+      <w:pPr>
+        <w:autoSpaceDE w:val="0"/>
+        <w:autoSpaceDN w:val="0"/>
+        <w:adjustRightInd w:val="0"/>
+        <w:rPr>
+          <w:rFonts w:ascii="Courier New" w:hAnsi="Courier New" w:cs="Courier New"/>
+          <w:lang w:val="en-US"/>
+        </w:rPr>
+      </w:pPr>
+    </w:p>
+    <w:p>
+      <w:pPr>
+        <w:autoSpaceDE w:val="0"/>
+        <w:autoSpaceDN w:val="0"/>
+        <w:adjustRightInd w:val="0"/>
+        <w:rPr>
+          <w:rFonts w:ascii="Courier New" w:hAnsi="Courier New" w:cs="Courier New"/>
+          <w:lang w:val="en-US"/>
+        </w:rPr>
+      </w:pPr>
+      <w:r>
+        <w:rPr>
+          <w:rFonts w:ascii="Courier New" w:hAnsi="Courier New" w:cs="Courier New"/>
+          <w:lang w:val="en-US"/>
+        </w:rPr>
         <w:t>The other parameters are already configured.</w:t>
       </w:r>
-      <w:bookmarkStart w:id="0" w:name="_GoBack"/>
-      <w:bookmarkEnd w:id="0"/>
     </w:p>
     <w:p>
       <w:pPr>
@@ -535,7 +1372,7 @@
       </w:pPr>
     </w:p>
     <w:sectPr>
-      <w:headerReference w:type="first" r:id="rId13"/>
+      <w:headerReference w:type="first" r:id="rId14"/>
       <w:pgSz w:w="11906" w:h="16838" w:code="9"/>
       <w:pgMar w:top="1134" w:right="1134" w:bottom="1418" w:left="1418" w:header="709" w:footer="454" w:gutter="0"/>
       <w:cols w:space="708"/>
@@ -1687,6 +2524,95 @@
     </w:lvl>
   </w:abstractNum>
   <w:abstractNum w:abstractNumId="14" w15:restartNumberingAfterBreak="0">
+    <w:nsid w:val="4F61155F"/>
+    <w:multiLevelType w:val="hybridMultilevel"/>
+    <w:tmpl w:val="B3A0B628"/>
+    <w:lvl w:ilvl="0" w:tplc="08070011">
+      <w:start w:val="1"/>
+      <w:numFmt w:val="decimal"/>
+      <w:lvlText w:val="%1)"/>
+      <w:lvlJc w:val="left"/>
+      <w:pPr>
+        <w:ind w:left="720" w:hanging="360"/>
+      </w:pPr>
+      <w:rPr>
+        <w:rFonts w:hint="default"/>
+      </w:rPr>
+    </w:lvl>
+    <w:lvl w:ilvl="1" w:tplc="08070019" w:tentative="1">
+      <w:start w:val="1"/>
+      <w:numFmt w:val="lowerLetter"/>
+      <w:lvlText w:val="%2."/>
+      <w:lvlJc w:val="left"/>
+      <w:pPr>
+        <w:ind w:left="1440" w:hanging="360"/>
+      </w:pPr>
+    </w:lvl>
+    <w:lvl w:ilvl="2" w:tplc="0807001B" w:tentative="1">
+      <w:start w:val="1"/>
+      <w:numFmt w:val="lowerRoman"/>
+      <w:lvlText w:val="%3."/>
+      <w:lvlJc w:val="right"/>
+      <w:pPr>
+        <w:ind w:left="2160" w:hanging="180"/>
+      </w:pPr>
+    </w:lvl>
+    <w:lvl w:ilvl="3" w:tplc="0807000F" w:tentative="1">
+      <w:start w:val="1"/>
+      <w:numFmt w:val="decimal"/>
+      <w:lvlText w:val="%4."/>
+      <w:lvlJc w:val="left"/>
+      <w:pPr>
+        <w:ind w:left="2880" w:hanging="360"/>
+      </w:pPr>
+    </w:lvl>
+    <w:lvl w:ilvl="4" w:tplc="08070019" w:tentative="1">
+      <w:start w:val="1"/>
+      <w:numFmt w:val="lowerLetter"/>
+      <w:lvlText w:val="%5."/>
+      <w:lvlJc w:val="left"/>
+      <w:pPr>
+        <w:ind w:left="3600" w:hanging="360"/>
+      </w:pPr>
+    </w:lvl>
+    <w:lvl w:ilvl="5" w:tplc="0807001B" w:tentative="1">
+      <w:start w:val="1"/>
+      <w:numFmt w:val="lowerRoman"/>
+      <w:lvlText w:val="%6."/>
+      <w:lvlJc w:val="right"/>
+      <w:pPr>
+        <w:ind w:left="4320" w:hanging="180"/>
+      </w:pPr>
+    </w:lvl>
+    <w:lvl w:ilvl="6" w:tplc="0807000F" w:tentative="1">
+      <w:start w:val="1"/>
+      <w:numFmt w:val="decimal"/>
+      <w:lvlText w:val="%7."/>
+      <w:lvlJc w:val="left"/>
+      <w:pPr>
+        <w:ind w:left="5040" w:hanging="360"/>
+      </w:pPr>
+    </w:lvl>
+    <w:lvl w:ilvl="7" w:tplc="08070019" w:tentative="1">
+      <w:start w:val="1"/>
+      <w:numFmt w:val="lowerLetter"/>
+      <w:lvlText w:val="%8."/>
+      <w:lvlJc w:val="left"/>
+      <w:pPr>
+        <w:ind w:left="5760" w:hanging="360"/>
+      </w:pPr>
+    </w:lvl>
+    <w:lvl w:ilvl="8" w:tplc="0807001B" w:tentative="1">
+      <w:start w:val="1"/>
+      <w:numFmt w:val="lowerRoman"/>
+      <w:lvlText w:val="%9."/>
+      <w:lvlJc w:val="right"/>
+      <w:pPr>
+        <w:ind w:left="6480" w:hanging="180"/>
+      </w:pPr>
+    </w:lvl>
+  </w:abstractNum>
+  <w:abstractNum w:abstractNumId="15" w15:restartNumberingAfterBreak="0">
     <w:nsid w:val="51F44949"/>
     <w:multiLevelType w:val="hybridMultilevel"/>
     <w:tmpl w:val="F6385F22"/>
@@ -1800,7 +2726,7 @@
       </w:rPr>
     </w:lvl>
   </w:abstractNum>
-  <w:abstractNum w:abstractNumId="15" w15:restartNumberingAfterBreak="0">
+  <w:abstractNum w:abstractNumId="16" w15:restartNumberingAfterBreak="0">
     <w:nsid w:val="590A15AB"/>
     <w:multiLevelType w:val="multilevel"/>
     <w:tmpl w:val="75384DEA"/>
@@ -1938,13 +2864,13 @@
       </w:rPr>
     </w:lvl>
   </w:abstractNum>
-  <w:abstractNum w:abstractNumId="16" w15:restartNumberingAfterBreak="0">
+  <w:abstractNum w:abstractNumId="17" w15:restartNumberingAfterBreak="0">
     <w:nsid w:val="6A8662D4"/>
     <w:multiLevelType w:val="multilevel"/>
     <w:tmpl w:val="75384DEA"/>
     <w:numStyleLink w:val="FHNWAufzhlung"/>
   </w:abstractNum>
-  <w:abstractNum w:abstractNumId="17" w15:restartNumberingAfterBreak="0">
+  <w:abstractNum w:abstractNumId="18" w15:restartNumberingAfterBreak="0">
     <w:nsid w:val="70C9118D"/>
     <w:multiLevelType w:val="hybridMultilevel"/>
     <w:tmpl w:val="29C4984E"/>
@@ -2057,7 +2983,7 @@
       </w:rPr>
     </w:lvl>
   </w:abstractNum>
-  <w:abstractNum w:abstractNumId="18" w15:restartNumberingAfterBreak="0">
+  <w:abstractNum w:abstractNumId="19" w15:restartNumberingAfterBreak="0">
     <w:nsid w:val="7128597C"/>
     <w:multiLevelType w:val="multilevel"/>
     <w:tmpl w:val="08070025"/>
@@ -2152,7 +3078,7 @@
       </w:pPr>
     </w:lvl>
   </w:abstractNum>
-  <w:abstractNum w:abstractNumId="19" w15:restartNumberingAfterBreak="0">
+  <w:abstractNum w:abstractNumId="20" w15:restartNumberingAfterBreak="0">
     <w:nsid w:val="799F0B82"/>
     <w:multiLevelType w:val="multilevel"/>
     <w:tmpl w:val="AE48AF84"/>
@@ -2293,7 +3219,7 @@
       </w:rPr>
     </w:lvl>
   </w:abstractNum>
-  <w:abstractNum w:abstractNumId="20" w15:restartNumberingAfterBreak="0">
+  <w:abstractNum w:abstractNumId="21" w15:restartNumberingAfterBreak="0">
     <w:nsid w:val="7B6B095B"/>
     <w:multiLevelType w:val="hybridMultilevel"/>
     <w:tmpl w:val="36E08DA8"/>
@@ -2406,7 +3332,7 @@
       </w:rPr>
     </w:lvl>
   </w:abstractNum>
-  <w:abstractNum w:abstractNumId="21" w15:restartNumberingAfterBreak="0">
+  <w:abstractNum w:abstractNumId="22" w15:restartNumberingAfterBreak="0">
     <w:nsid w:val="7E7D4B92"/>
     <w:multiLevelType w:val="multilevel"/>
     <w:tmpl w:val="75384DEA"/>
@@ -2416,22 +3342,22 @@
     <w:abstractNumId w:val="4"/>
   </w:num>
   <w:num w:numId="2">
-    <w:abstractNumId w:val="14"/>
+    <w:abstractNumId w:val="15"/>
   </w:num>
   <w:num w:numId="3">
-    <w:abstractNumId w:val="17"/>
+    <w:abstractNumId w:val="18"/>
   </w:num>
   <w:num w:numId="4">
     <w:abstractNumId w:val="3"/>
   </w:num>
   <w:num w:numId="5">
-    <w:abstractNumId w:val="20"/>
+    <w:abstractNumId w:val="21"/>
   </w:num>
   <w:num w:numId="6">
     <w:abstractNumId w:val="5"/>
   </w:num>
   <w:num w:numId="7">
-    <w:abstractNumId w:val="14"/>
+    <w:abstractNumId w:val="15"/>
   </w:num>
   <w:num w:numId="8">
     <w:abstractNumId w:val="1"/>
@@ -2455,16 +3381,16 @@
     <w:abstractNumId w:val="12"/>
   </w:num>
   <w:num w:numId="15">
-    <w:abstractNumId w:val="15"/>
+    <w:abstractNumId w:val="16"/>
   </w:num>
   <w:num w:numId="16">
     <w:abstractNumId w:val="0"/>
   </w:num>
   <w:num w:numId="17">
-    <w:abstractNumId w:val="18"/>
+    <w:abstractNumId w:val="19"/>
   </w:num>
   <w:num w:numId="18">
-    <w:abstractNumId w:val="18"/>
+    <w:abstractNumId w:val="19"/>
     <w:lvlOverride w:ilvl="0">
       <w:lvl w:ilvl="0">
         <w:start w:val="1"/>
@@ -2608,10 +3534,10 @@
     <w:abstractNumId w:val="11"/>
   </w:num>
   <w:num w:numId="21">
-    <w:abstractNumId w:val="19"/>
+    <w:abstractNumId w:val="20"/>
   </w:num>
   <w:num w:numId="22">
-    <w:abstractNumId w:val="19"/>
+    <w:abstractNumId w:val="20"/>
     <w:lvlOverride w:ilvl="0">
       <w:startOverride w:val="1"/>
     </w:lvlOverride>
@@ -2641,13 +3567,16 @@
     </w:lvlOverride>
   </w:num>
   <w:num w:numId="23">
-    <w:abstractNumId w:val="16"/>
+    <w:abstractNumId w:val="17"/>
   </w:num>
   <w:num w:numId="24">
-    <w:abstractNumId w:val="21"/>
+    <w:abstractNumId w:val="22"/>
   </w:num>
   <w:num w:numId="25">
     <w:abstractNumId w:val="8"/>
+  </w:num>
+  <w:num w:numId="26">
+    <w:abstractNumId w:val="14"/>
   </w:num>
 </w:numbering>
 </file>
@@ -4300,7 +5229,7 @@
 </file>
 
 <file path=customXml/itemProps2.xml><?xml version="1.0" encoding="utf-8"?>
-<ds:datastoreItem xmlns:ds="http://schemas.openxmlformats.org/officeDocument/2006/customXml" ds:itemID="{B8692BAA-DDF0-42E3-96F9-46D5462D7BCF}">
+<ds:datastoreItem xmlns:ds="http://schemas.openxmlformats.org/officeDocument/2006/customXml" ds:itemID="{1E5A841F-7422-4B54-8033-21B16708991A}">
   <ds:schemaRefs>
     <ds:schemaRef ds:uri="http://schemas.openxmlformats.org/officeDocument/2006/bibliography"/>
   </ds:schemaRefs>

</xml_diff>